<commit_message>
renamed test plans and updated abstract and gliederung
</commit_message>
<xml_diff>
--- a/Abstract-v3.docx
+++ b/Abstract-v3.docx
@@ -6,16 +6,38 @@
       <w:pPr>
         <w:pStyle w:val="berschrift1"/>
       </w:pPr>
-      <w:bookmarkStart w:id="0" w:name="_Hlk75857984"/>
-      <w:r>
-        <w:t>Externe und applikationsinterne Autorisierung in OAuth2 Systemen</w:t>
-      </w:r>
-      <w:bookmarkEnd w:id="0"/>
+      <w:r>
+        <w:t>Einfluss von externer Autorisierung auf die Performanz in OAuth2 Systemen</w:t>
+      </w:r>
     </w:p>
     <w:p/>
     <w:p>
       <w:r>
-        <w:t xml:space="preserve">Mit OAuth2 ist eine Sicherung von http-Schnittstellen möglich. Hierbei erhält ein Client von einem Autorisationsserver einen Token, mit dem er Zugriff auf Schnittstellen eines Resourceservers erhält. Ein valider Token ist mit einer Authentifizierung gleichzusetzen. Die Autorisierung, also die Entscheidung, ob der Token die benötige Berechtigungen besitzt, lässt sich grundsätzlich in dem Resourceserver selbst implementieren. Dies kann aber bei einer heterogenen Applikationslandschaft mit verschiedenen Programmiersprachen und sich häufig wechselnden und komplexen Zugriffsrichtlinien schnell zu einem hohen Wartungsaufwand führen. Deswegen ist es sinnvoll die Autorisierung zu entkoppeln und dies ist mit „Open Policy Agent“ (OPA) möglich. Das hat allerdings zur Folge, dass der Resourceserver jedes Mal bei eingehenden http-Anfragen den OPA-Service den u.U. umfangreichen Token zusenden muss, der wiederum dann den Token dekodieren und parsen und eine Zugriffsentscheidung zurücksenden muss, d.h. es besteht das Risiko von </w:t>
+        <w:t xml:space="preserve">Mit OAuth2 ist eine Sicherung von http-Schnittstellen möglich. Hierbei erhält ein Client von einem Autorisationsserver einen Token, mit dem er Zugriff auf Schnittstellen eines </w:t>
+      </w:r>
+      <w:proofErr w:type="spellStart"/>
+      <w:r>
+        <w:t>Resourceservers</w:t>
+      </w:r>
+      <w:proofErr w:type="spellEnd"/>
+      <w:r>
+        <w:t xml:space="preserve"> erhält. Ein valider Token ist mit einer Authentifizierung gleichzusetzen. Die Autorisierung, also die Entscheidung, ob der Token die benötige Berechtigungen besitzt, lässt sich grundsätzlich in dem </w:t>
+      </w:r>
+      <w:proofErr w:type="spellStart"/>
+      <w:r>
+        <w:t>Resourceserver</w:t>
+      </w:r>
+      <w:proofErr w:type="spellEnd"/>
+      <w:r>
+        <w:t xml:space="preserve"> selbst implementieren. Dies kann aber bei einer heterogenen Applikationslandschaft mit verschiedenen Programmiersprachen und sich häufig wechselnden und komplexen Zugriffsrichtlinien schnell zu einem hohen Wartungsaufwand führen. Deswegen ist es sinnvoll die Autorisierung zu entkoppeln und dies ist mit „Open Policy Agent“ (OPA) möglich. Das hat allerdings zur Folge, dass der </w:t>
+      </w:r>
+      <w:proofErr w:type="spellStart"/>
+      <w:r>
+        <w:t>Resourceserver</w:t>
+      </w:r>
+      <w:proofErr w:type="spellEnd"/>
+      <w:r>
+        <w:t xml:space="preserve"> jedes Mal bei eingehenden http-Anfragen den OPA-Service den u.U. umfangreichen Token zusenden muss, der wiederum dann den Token dekodieren und parsen und eine Zugriffsentscheidung zurücksenden muss, d.h. es besteht das Risiko von </w:t>
       </w:r>
       <w:r>
         <w:t>Performanceeinbußen</w:t>
@@ -32,20 +54,34 @@
     </w:p>
     <w:p>
       <w:r>
-        <w:t xml:space="preserve">OPA gibt an, dass Evaluierungen von Zugriffsentscheidungen selbst nur lediglich Rechenzeit im Bereich von einer Millisekunde benötigen. Allerdings wird hier nicht die in der Praxis relevante Latenz bzw. Response Time berücksichtigt, nämlich die Zeit, die benötigt wird, wenn ein Client eine http-Anfrage an den Ressourceserver sendet, diese dann zur Autorisierung an den OPA-Service sendet, um eine Zugriffsentscheidung zu erhalten und dann dem Client eine Antwort auf seine Anfrage zu senden. Um dies zu untersuchen, wurden zwei Testsysteme implementiert, in dem einen wird die Autorisierung in der Applikation gehandhabt und in dem anderen entkoppelt durch OPA. Um Last-und-Stresstests durchzuführen, wurden Apache JMeter verwendet und hierbei insbesondere die Latenz sowie Response Time als zu betrachtende Metrik gewählt. </w:t>
+        <w:t>OPA gibt an, dass</w:t>
+      </w:r>
+      <w:r>
+        <w:t xml:space="preserve"> basierend auf Benchmarks</w:t>
+      </w:r>
+      <w:r>
+        <w:t xml:space="preserve"> Evaluierungen von Zugriffsentscheidungen selbst nur lediglich Rechenzeit im Bereich von einer Millisekunde benötigen. Allerdings wird hier nicht die in der Praxis relevante Latenz bzw. Response Time berücksichtigt, nämlich die Zeit</w:t>
+      </w:r>
+      <w:r>
+        <w:t xml:space="preserve"> die benötigt wird ………</w:t>
+      </w:r>
+      <w:r>
+        <w:t xml:space="preserve">. Um dies zu untersuchen, wurden zwei Testsysteme implementiert, in dem einen wird die Autorisierung in der Applikation gehandhabt und in dem anderen entkoppelt durch OPA. Um Last-und-Stresstests durchzuführen, wurden Apache </w:t>
+      </w:r>
+      <w:proofErr w:type="spellStart"/>
+      <w:r>
+        <w:t>JMeter</w:t>
+      </w:r>
+      <w:proofErr w:type="spellEnd"/>
+      <w:r>
+        <w:t xml:space="preserve"> verwendet und hierbei insbesondere die Latenz sowie Response Time als zu betrachtende Metrik gewählt. </w:t>
       </w:r>
     </w:p>
     <w:p>
       <w:r>
-        <w:t>Da es bisher keine Arbeiten gab, in denen der Einfluss auf die Performance durch externe Autorisierung mit OPA im Vergleich zur applikationsinternen Autorisierung untersucht wurde, wurden beide Systeme unter den Kriterien der Latenz, Response Time, Datendurchsatz, RAM-Belegung, CPU-Auslastung sowie Ausfallsicherheit getestet. Dazu wurden zwei Testsysteme implementiert und Performance-und-Lasttests mit dem Tool Apache JMeter durchgeführt und mit JMeter sowie dem Windows Ressourcemonitor die Messwerte protokolliert und ausgewertet.</w:t>
+        <w:t>Dabei ist man zu dem Ergebnis gekommen, dass …</w:t>
       </w:r>
     </w:p>
-    <w:p>
-      <w:r>
-        <w:t>Dabei ist man zu dem Ergebnis gekommen, dass …</w:t>
-      </w:r>
-    </w:p>
-    <w:p/>
     <w:sectPr>
       <w:pgSz w:w="11906" w:h="16838"/>
       <w:pgMar w:top="1701" w:right="1701" w:bottom="1701" w:left="1985" w:header="709" w:footer="709" w:gutter="0"/>

</xml_diff>

<commit_message>
added realm-export for keycloak realm config and updated abstract-v3
</commit_message>
<xml_diff>
--- a/Abstract-v3.docx
+++ b/Abstract-v3.docx
@@ -54,19 +54,44 @@
     </w:p>
     <w:p>
       <w:r>
-        <w:t>OPA gibt an, dass</w:t>
-      </w:r>
-      <w:r>
-        <w:t xml:space="preserve"> basierend auf Benchmarks</w:t>
-      </w:r>
-      <w:r>
-        <w:t xml:space="preserve"> Evaluierungen von Zugriffsentscheidungen selbst nur lediglich Rechenzeit im Bereich von einer Millisekunde benötigen. Allerdings wird hier nicht die in der Praxis relevante Latenz bzw. Response Time berücksichtigt, nämlich die Zeit</w:t>
-      </w:r>
-      <w:r>
-        <w:t xml:space="preserve"> die benötigt wird ………</w:t>
-      </w:r>
-      <w:r>
-        <w:t xml:space="preserve">. Um dies zu untersuchen, wurden zwei Testsysteme implementiert, in dem einen wird die Autorisierung in der Applikation gehandhabt und in dem anderen entkoppelt durch OPA. Um Last-und-Stresstests durchzuführen, wurden Apache </w:t>
+        <w:t xml:space="preserve">OPA gibt an, dass basierend auf Benchmarks Evaluierungen von Zugriffsentscheidungen selbst nur lediglich Rechenzeit im Bereich von einer Millisekunde benötigen </w:t>
+      </w:r>
+      <w:sdt>
+        <w:sdtPr>
+          <w:id w:val="312838730"/>
+          <w:citation/>
+        </w:sdtPr>
+        <w:sdtContent>
+          <w:r>
+            <w:fldChar w:fldCharType="begin"/>
+          </w:r>
+          <w:r>
+            <w:instrText xml:space="preserve"> CITATION Ope21 \l 1031 </w:instrText>
+          </w:r>
+          <w:r>
+            <w:fldChar w:fldCharType="separate"/>
+          </w:r>
+          <w:r>
+            <w:rPr>
+              <w:noProof/>
+            </w:rPr>
+            <w:t>(Agent, 2021)</w:t>
+          </w:r>
+          <w:r>
+            <w:fldChar w:fldCharType="end"/>
+          </w:r>
+        </w:sdtContent>
+      </w:sdt>
+      <w:r>
+        <w:t xml:space="preserve">. Allerdings wird hier nicht die in der Praxis relevante Latenz bzw. Response Time berücksichtigt, nämlich die Zeit, die benötigt wird, wenn ein Client eine http-Anfrage an den </w:t>
+      </w:r>
+      <w:proofErr w:type="spellStart"/>
+      <w:r>
+        <w:t>Ressourceserver</w:t>
+      </w:r>
+      <w:proofErr w:type="spellEnd"/>
+      <w:r>
+        <w:t xml:space="preserve"> sendet, dieser dann die Anfrage, um eine Zugriffsentscheidung zu erhalten an den OPA-Service sendet, um dann schlussendlich dem Client eine Antwort auf seine Anfrage zu senden. Um den Einfluss von externer Autorisierung im Vergleich zur applikationsinternen Autorisierung zu untersuchen, wurden zwei Testsysteme implementiert. In dem einen wird die Autorisierung in der Applikation gehandhabt und in dem anderen entkoppelt durch OPA. Um Last-Stress-sowie-Skalierbarkeitstests durchzuführen, wurde Apache </w:t>
       </w:r>
       <w:proofErr w:type="spellStart"/>
       <w:r>
@@ -82,6 +107,90 @@
         <w:t>Dabei ist man zu dem Ergebnis gekommen, dass …</w:t>
       </w:r>
     </w:p>
+    <w:p/>
+    <w:sdt>
+      <w:sdtPr>
+        <w:rPr>
+          <w:rFonts w:asciiTheme="minorHAnsi" w:eastAsiaTheme="minorHAnsi" w:hAnsiTheme="minorHAnsi" w:cstheme="minorBidi"/>
+          <w:color w:val="auto"/>
+          <w:sz w:val="22"/>
+          <w:szCs w:val="22"/>
+        </w:rPr>
+        <w:id w:val="48511173"/>
+        <w:docPartObj>
+          <w:docPartGallery w:val="Bibliographies"/>
+          <w:docPartUnique/>
+        </w:docPartObj>
+      </w:sdtPr>
+      <w:sdtContent>
+        <w:p>
+          <w:pPr>
+            <w:pStyle w:val="berschrift1"/>
+          </w:pPr>
+          <w:r>
+            <w:t>Literaturverzeichnis</w:t>
+          </w:r>
+        </w:p>
+        <w:sdt>
+          <w:sdtPr>
+            <w:id w:val="111145805"/>
+            <w:bibliography/>
+          </w:sdtPr>
+          <w:sdtContent>
+            <w:p>
+              <w:pPr>
+                <w:pStyle w:val="Literaturverzeichnis"/>
+                <w:ind w:left="720" w:hanging="720"/>
+                <w:rPr>
+                  <w:noProof/>
+                  <w:sz w:val="24"/>
+                  <w:szCs w:val="24"/>
+                </w:rPr>
+              </w:pPr>
+              <w:r>
+                <w:fldChar w:fldCharType="begin"/>
+              </w:r>
+              <w:r>
+                <w:instrText>BIBLIOGRAPHY</w:instrText>
+              </w:r>
+              <w:r>
+                <w:fldChar w:fldCharType="separate"/>
+              </w:r>
+              <w:r>
+                <w:rPr>
+                  <w:noProof/>
+                </w:rPr>
+                <w:t xml:space="preserve">Agent, O. P. (6. Juli 2021). </w:t>
+              </w:r>
+              <w:r>
+                <w:rPr>
+                  <w:i/>
+                  <w:iCs/>
+                  <w:noProof/>
+                </w:rPr>
+                <w:t>openpolicyagent</w:t>
+              </w:r>
+              <w:r>
+                <w:rPr>
+                  <w:noProof/>
+                </w:rPr>
+                <w:t>. Von openpolicyagent: https://www.openpolicyagent.org/docs/latest/policy-performance/ abgerufen</w:t>
+              </w:r>
+            </w:p>
+            <w:p>
+              <w:r>
+                <w:rPr>
+                  <w:b/>
+                  <w:bCs/>
+                </w:rPr>
+                <w:fldChar w:fldCharType="end"/>
+              </w:r>
+            </w:p>
+          </w:sdtContent>
+        </w:sdt>
+      </w:sdtContent>
+    </w:sdt>
+    <w:p/>
     <w:sectPr>
       <w:pgSz w:w="11906" w:h="16838"/>
       <w:pgMar w:top="1701" w:right="1701" w:bottom="1701" w:left="1985" w:header="709" w:footer="709" w:gutter="0"/>
@@ -490,7 +599,7 @@
   <w:style w:type="paragraph" w:default="1" w:styleId="Standard">
     <w:name w:val="Normal"/>
     <w:qFormat/>
-    <w:rsid w:val="006F2451"/>
+    <w:rsid w:val="008868C2"/>
   </w:style>
   <w:style w:type="paragraph" w:styleId="berschrift1">
     <w:name w:val="heading 1"/>
@@ -552,6 +661,14 @@
       <w:sz w:val="32"/>
       <w:szCs w:val="32"/>
     </w:rPr>
+  </w:style>
+  <w:style w:type="paragraph" w:styleId="Literaturverzeichnis">
+    <w:name w:val="Bibliography"/>
+    <w:basedOn w:val="Standard"/>
+    <w:next w:val="Standard"/>
+    <w:uiPriority w:val="37"/>
+    <w:unhideWhenUsed/>
+    <w:rsid w:val="008868C2"/>
   </w:style>
 </w:styles>
 </file>
@@ -849,4 +966,40 @@
     </a:ext>
   </a:extLst>
 </a:theme>
+</file>
+
+<file path=customXml/item1.xml><?xml version="1.0" encoding="utf-8"?>
+<b:Sources xmlns:b="http://schemas.openxmlformats.org/officeDocument/2006/bibliography" xmlns="http://schemas.openxmlformats.org/officeDocument/2006/bibliography" SelectedStyle="\APASixthEditionOfficeOnline.xsl" StyleName="APA" Version="6">
+  <b:Source>
+    <b:Tag>Ope21</b:Tag>
+    <b:SourceType>InternetSite</b:SourceType>
+    <b:Guid>{CC990AF6-4C6D-4DB8-A800-4699FE0AEED8}</b:Guid>
+    <b:Author>
+      <b:Author>
+        <b:NameList>
+          <b:Person>
+            <b:Last>Agent</b:Last>
+            <b:First>Open</b:First>
+            <b:Middle>Policy</b:Middle>
+          </b:Person>
+        </b:NameList>
+      </b:Author>
+    </b:Author>
+    <b:Title>openpolicyagent</b:Title>
+    <b:InternetSiteTitle>openpolicyagent</b:InternetSiteTitle>
+    <b:Year>2021</b:Year>
+    <b:Month>Juli</b:Month>
+    <b:Day>6</b:Day>
+    <b:URL>https://www.openpolicyagent.org/docs/latest/policy-performance/</b:URL>
+    <b:RefOrder>1</b:RefOrder>
+  </b:Source>
+</b:Sources>
+</file>
+
+<file path=customXml/itemProps1.xml><?xml version="1.0" encoding="utf-8"?>
+<ds:datastoreItem xmlns:ds="http://schemas.openxmlformats.org/officeDocument/2006/customXml" ds:itemID="{F8B13362-EE9C-495C-AFF7-F691C7F9D729}">
+  <ds:schemaRefs>
+    <ds:schemaRef ds:uri="http://schemas.openxmlformats.org/officeDocument/2006/bibliography"/>
+  </ds:schemaRefs>
+</ds:datastoreItem>
 </file>
</xml_diff>